<commit_message>
(nao finalizado) organizando pasta de algoritmos uteis
</commit_message>
<xml_diff>
--- a/material_referencia_codigo_trifasico.docx
+++ b/material_referencia_codigo_trifasico.docx
@@ -21,24 +21,121 @@
         <w:rPr>
           <w:b/>
           <w:bCs/>
-          <w:sz w:val="96"/>
-          <w:szCs w:val="96"/>
-        </w:rPr>
-      </w:pPr>
-      <w:r>
-        <w:rPr>
-          <w:b/>
-          <w:bCs/>
-          <w:sz w:val="96"/>
-          <w:szCs w:val="96"/>
-        </w:rPr>
-        <w:t>Material de Referência.py</w:t>
+          <w:sz w:val="92"/>
+          <w:szCs w:val="92"/>
+        </w:rPr>
+      </w:pPr>
+      <w:r>
+        <w:rPr>
+          <w:b/>
+          <w:bCs/>
+          <w:sz w:val="92"/>
+          <w:szCs w:val="92"/>
+        </w:rPr>
+        <w:t>m</w:t>
+      </w:r>
+      <w:r>
+        <w:rPr>
+          <w:b/>
+          <w:bCs/>
+          <w:sz w:val="92"/>
+          <w:szCs w:val="92"/>
+        </w:rPr>
+        <w:t>aterial</w:t>
+      </w:r>
+      <w:r>
+        <w:rPr>
+          <w:b/>
+          <w:bCs/>
+          <w:sz w:val="92"/>
+          <w:szCs w:val="92"/>
+        </w:rPr>
+        <w:t>_</w:t>
+      </w:r>
+      <w:r>
+        <w:rPr>
+          <w:b/>
+          <w:bCs/>
+          <w:sz w:val="92"/>
+          <w:szCs w:val="92"/>
+        </w:rPr>
+        <w:t>de</w:t>
+      </w:r>
+      <w:r>
+        <w:rPr>
+          <w:b/>
+          <w:bCs/>
+          <w:sz w:val="92"/>
+          <w:szCs w:val="92"/>
+        </w:rPr>
+        <w:t>_</w:t>
+      </w:r>
+      <w:r>
+        <w:rPr>
+          <w:b/>
+          <w:bCs/>
+          <w:sz w:val="92"/>
+          <w:szCs w:val="92"/>
+        </w:rPr>
+        <w:t>r</w:t>
+      </w:r>
+      <w:r>
+        <w:rPr>
+          <w:b/>
+          <w:bCs/>
+          <w:sz w:val="92"/>
+          <w:szCs w:val="92"/>
+        </w:rPr>
+        <w:t>efer</w:t>
+      </w:r>
+      <w:r>
+        <w:rPr>
+          <w:b/>
+          <w:bCs/>
+          <w:sz w:val="92"/>
+          <w:szCs w:val="92"/>
+        </w:rPr>
+        <w:t>e</w:t>
+      </w:r>
+      <w:r>
+        <w:rPr>
+          <w:b/>
+          <w:bCs/>
+          <w:sz w:val="92"/>
+          <w:szCs w:val="92"/>
+        </w:rPr>
+        <w:t>ncia.py</w:t>
       </w:r>
     </w:p>
     <w:p>
       <w:pPr>
         <w:jc w:val="center"/>
-      </w:pPr>
+        <w:rPr>
+          <w:sz w:val="32"/>
+          <w:szCs w:val="32"/>
+        </w:rPr>
+      </w:pPr>
+      <w:r>
+        <w:rPr>
+          <w:sz w:val="32"/>
+          <w:szCs w:val="32"/>
+        </w:rPr>
+        <w:t xml:space="preserve">Versão 3.0 – </w:t>
+      </w:r>
+      <w:r>
+        <w:rPr>
+          <w:sz w:val="32"/>
+          <w:szCs w:val="32"/>
+        </w:rPr>
+        <w:t xml:space="preserve">Fase </w:t>
+      </w:r>
+      <w:r>
+        <w:rPr>
+          <w:sz w:val="32"/>
+          <w:szCs w:val="32"/>
+        </w:rPr>
+        <w:t>Final do Interfatecs 2025</w:t>
+      </w:r>
     </w:p>
     <w:p>
       <w:pPr>
@@ -225,6 +322,13 @@
           <w:szCs w:val="40"/>
         </w:rPr>
       </w:pPr>
+      <w:r>
+        <w:rPr>
+          <w:sz w:val="40"/>
+          <w:szCs w:val="40"/>
+        </w:rPr>
+        <w:t>Agosto/</w:t>
+      </w:r>
       <w:r>
         <w:rPr>
           <w:sz w:val="40"/>
@@ -947,7 +1051,29 @@
       <w:proofErr w:type="spellEnd"/>
       <w:proofErr w:type="gramEnd"/>
       <w:r>
-        <w:t xml:space="preserve">) = volta uma lista com todos os iteráveis que retornarem </w:t>
+        <w:t xml:space="preserve">) = volta </w:t>
+      </w:r>
+      <w:r>
+        <w:t xml:space="preserve">um ITERATOR </w:t>
+      </w:r>
+      <w:r>
+        <w:t xml:space="preserve">EXPRESSION </w:t>
+      </w:r>
+      <w:r>
+        <w:rPr>
+          <w:b/>
+          <w:bCs/>
+        </w:rPr>
+        <w:t xml:space="preserve">(não uma lista) </w:t>
+      </w:r>
+      <w:r>
+        <w:t xml:space="preserve">com todos os </w:t>
+      </w:r>
+      <w:r>
+        <w:t>elementos em “iterável”</w:t>
+      </w:r>
+      <w:r>
+        <w:t xml:space="preserve"> que retornarem </w:t>
       </w:r>
       <w:proofErr w:type="spellStart"/>
       <w:r>
@@ -979,11 +1105,24 @@
       <w:r>
         <w:t xml:space="preserve"> tupla, ou qualquer coisa que consiga se aplicar na função e seja iterável) [iterável = poder pegar 1 por 1 </w:t>
       </w:r>
-      <w:proofErr w:type="spellStart"/>
-      <w:r>
-        <w:t>básicamente</w:t>
-      </w:r>
-      <w:proofErr w:type="spellEnd"/>
+      <w:r>
+        <w:rPr>
+          <w:u w:val="single"/>
+        </w:rPr>
+        <w:t>b</w:t>
+      </w:r>
+      <w:r>
+        <w:rPr>
+          <w:u w:val="single"/>
+        </w:rPr>
+        <w:t>a</w:t>
+      </w:r>
+      <w:r>
+        <w:rPr>
+          <w:u w:val="single"/>
+        </w:rPr>
+        <w:t>sicamente</w:t>
+      </w:r>
       <w:r>
         <w:t>]</w:t>
       </w:r>
@@ -1003,9 +1142,15 @@
       </w:r>
       <w:proofErr w:type="spellStart"/>
       <w:r>
-        <w:t>filter</w:t>
-      </w:r>
-      <w:proofErr w:type="spellEnd"/>
+        <w:t>filte</w:t>
+      </w:r>
+      <w:r>
+        <w:t>r</w:t>
+      </w:r>
+      <w:proofErr w:type="spellEnd"/>
+      <w:r>
+        <w:t>,</w:t>
+      </w:r>
       <w:r>
         <w:t xml:space="preserve"> </w:t>
       </w:r>
@@ -1071,25 +1216,15 @@
       </w:r>
     </w:p>
     <w:p>
-      <w:pPr>
+      <w:r>
         <w:rPr>
           <w:b/>
           <w:bCs/>
           <w:sz w:val="32"/>
           <w:szCs w:val="32"/>
         </w:rPr>
-      </w:pPr>
-      <w:r>
-        <w:rPr>
-          <w:b/>
-          <w:bCs/>
-          <w:sz w:val="32"/>
-          <w:szCs w:val="32"/>
-        </w:rPr>
         <w:t>Operações em Listas</w:t>
       </w:r>
-    </w:p>
-    <w:p>
       <w:r>
         <w:rPr>
           <w:noProof/>
@@ -1619,7 +1754,13 @@
       <w:proofErr w:type="spellEnd"/>
       <w:proofErr w:type="gramEnd"/>
       <w:r>
-        <w:t xml:space="preserve"> porém funciona com qualquer iterável (</w:t>
+        <w:t xml:space="preserve"> porém </w:t>
+      </w:r>
+      <w:r>
+        <w:t xml:space="preserve">RETORNA UMA NOVA LISTA e </w:t>
+      </w:r>
+      <w:r>
+        <w:t>funciona com qualquer iterável (</w:t>
       </w:r>
       <w:proofErr w:type="spellStart"/>
       <w:r>
@@ -2103,18 +2244,50 @@
     </w:p>
     <w:p>
       <w:r>
-        <w:t>Counter(‘Teste’)</w:t>
+        <w:t>Counter(‘Teste’</w:t>
+      </w:r>
+      <w:proofErr w:type="gramStart"/>
+      <w:r>
+        <w:t>)</w:t>
       </w:r>
       <w:r>
         <w:t>.</w:t>
       </w:r>
       <w:proofErr w:type="spellStart"/>
       <w:r>
-        <w:t>most_common</w:t>
-      </w:r>
-      <w:proofErr w:type="spellEnd"/>
-      <w:r>
-        <w:t xml:space="preserve">(2) -&gt; volta uma lista de tuplas dos que mais apareceram -&gt; [(‘e’,2),(‘T’,1)] #obs&gt; como todos valores depois do e </w:t>
+        <w:t>most</w:t>
+      </w:r>
+      <w:proofErr w:type="gramEnd"/>
+      <w:r>
+        <w:t>_</w:t>
+      </w:r>
+      <w:proofErr w:type="gramStart"/>
+      <w:r>
+        <w:t>common</w:t>
+      </w:r>
+      <w:proofErr w:type="spellEnd"/>
+      <w:r>
+        <w:t>(</w:t>
+      </w:r>
+      <w:proofErr w:type="gramEnd"/>
+      <w:r>
+        <w:t>2) -&gt; volta uma lista de tuplas dos que mais apareceram -&gt; [(‘e’,2</w:t>
+      </w:r>
+      <w:proofErr w:type="gramStart"/>
+      <w:r>
+        <w:t>),(</w:t>
+      </w:r>
+      <w:proofErr w:type="gramEnd"/>
+      <w:r>
+        <w:t xml:space="preserve">‘T’,1)] #obs&gt; como </w:t>
+      </w:r>
+      <w:proofErr w:type="gramStart"/>
+      <w:r>
+        <w:t>todos valores</w:t>
+      </w:r>
+      <w:proofErr w:type="gramEnd"/>
+      <w:r>
+        <w:t xml:space="preserve"> depois do e </w:t>
       </w:r>
       <w:proofErr w:type="spellStart"/>
       <w:r>
@@ -2123,6 +2296,26 @@
       <w:proofErr w:type="spellEnd"/>
       <w:r>
         <w:t xml:space="preserve"> apareceram 1 vez, volta o que aparece primeiro ##extra&gt; você pode usar index para pegar apenas as letras ou as quantidades q apareceram</w:t>
+      </w:r>
+    </w:p>
+    <w:p>
+      <w:pPr>
+        <w:rPr>
+          <w:u w:val="single"/>
+        </w:rPr>
+      </w:pPr>
+      <w:proofErr w:type="spellStart"/>
+      <w:proofErr w:type="gramStart"/>
+      <w:r>
+        <w:t>defaultdict</w:t>
+      </w:r>
+      <w:proofErr w:type="spellEnd"/>
+      <w:r>
+        <w:t>(</w:t>
+      </w:r>
+      <w:proofErr w:type="gramEnd"/>
+      <w:r>
+        <w:t>)</w:t>
       </w:r>
     </w:p>
     <w:p>
@@ -2359,16 +2552,980 @@
           <w:sz w:val="32"/>
           <w:szCs w:val="32"/>
         </w:rPr>
-        <w:br w:type="page"/>
-      </w:r>
-    </w:p>
-    <w:p>
-      <w:pPr>
-        <w:jc w:val="center"/>
-        <w:rPr>
+        <w:t xml:space="preserve">Biblioteca </w:t>
+      </w:r>
+      <w:proofErr w:type="spellStart"/>
+      <w:r>
+        <w:rPr>
+          <w:b/>
+          <w:bCs/>
           <w:sz w:val="32"/>
           <w:szCs w:val="32"/>
         </w:rPr>
+        <w:t>Math</w:t>
+      </w:r>
+      <w:proofErr w:type="spellEnd"/>
+    </w:p>
+    <w:p>
+      <w:pPr>
+        <w:rPr>
+          <w:sz w:val="24"/>
+          <w:szCs w:val="24"/>
+        </w:rPr>
+      </w:pPr>
+      <w:proofErr w:type="spellStart"/>
+      <w:r>
+        <w:rPr>
+          <w:sz w:val="24"/>
+          <w:szCs w:val="24"/>
+        </w:rPr>
+        <w:t>Comb</w:t>
+      </w:r>
+      <w:proofErr w:type="spellEnd"/>
+    </w:p>
+    <w:p>
+      <w:pPr>
+        <w:rPr>
+          <w:sz w:val="24"/>
+          <w:szCs w:val="24"/>
+        </w:rPr>
+      </w:pPr>
+      <w:proofErr w:type="spellStart"/>
+      <w:r>
+        <w:rPr>
+          <w:sz w:val="24"/>
+          <w:szCs w:val="24"/>
+        </w:rPr>
+        <w:t>Sqrt</w:t>
+      </w:r>
+      <w:proofErr w:type="spellEnd"/>
+    </w:p>
+    <w:p>
+      <w:pPr>
+        <w:rPr>
+          <w:sz w:val="24"/>
+          <w:szCs w:val="24"/>
+        </w:rPr>
+      </w:pPr>
+      <w:r>
+        <w:rPr>
+          <w:sz w:val="24"/>
+          <w:szCs w:val="24"/>
+        </w:rPr>
+        <w:t xml:space="preserve">Cos, </w:t>
+      </w:r>
+      <w:proofErr w:type="spellStart"/>
+      <w:r>
+        <w:rPr>
+          <w:sz w:val="24"/>
+          <w:szCs w:val="24"/>
+        </w:rPr>
+        <w:t>sin</w:t>
+      </w:r>
+      <w:proofErr w:type="spellEnd"/>
+      <w:r>
+        <w:rPr>
+          <w:sz w:val="24"/>
+          <w:szCs w:val="24"/>
+        </w:rPr>
+        <w:t xml:space="preserve">, </w:t>
+      </w:r>
+      <w:proofErr w:type="spellStart"/>
+      <w:r>
+        <w:rPr>
+          <w:sz w:val="24"/>
+          <w:szCs w:val="24"/>
+        </w:rPr>
+        <w:t>tan</w:t>
+      </w:r>
+      <w:proofErr w:type="spellEnd"/>
+    </w:p>
+    <w:p>
+      <w:pPr>
+        <w:rPr>
+          <w:sz w:val="24"/>
+          <w:szCs w:val="24"/>
+        </w:rPr>
+      </w:pPr>
+      <w:proofErr w:type="spellStart"/>
+      <w:r>
+        <w:rPr>
+          <w:sz w:val="24"/>
+          <w:szCs w:val="24"/>
+        </w:rPr>
+        <w:t>Floor</w:t>
+      </w:r>
+      <w:proofErr w:type="spellEnd"/>
+      <w:r>
+        <w:rPr>
+          <w:sz w:val="24"/>
+          <w:szCs w:val="24"/>
+        </w:rPr>
+        <w:t xml:space="preserve">, </w:t>
+      </w:r>
+      <w:proofErr w:type="spellStart"/>
+      <w:r>
+        <w:rPr>
+          <w:sz w:val="24"/>
+          <w:szCs w:val="24"/>
+        </w:rPr>
+        <w:t>ceil</w:t>
+      </w:r>
+      <w:proofErr w:type="spellEnd"/>
+    </w:p>
+    <w:p>
+      <w:pPr>
+        <w:rPr>
+          <w:sz w:val="24"/>
+          <w:szCs w:val="24"/>
+        </w:rPr>
+      </w:pPr>
+      <w:proofErr w:type="spellStart"/>
+      <w:r>
+        <w:rPr>
+          <w:sz w:val="24"/>
+          <w:szCs w:val="24"/>
+        </w:rPr>
+        <w:t>lcm</w:t>
+      </w:r>
+      <w:proofErr w:type="spellEnd"/>
+      <w:r>
+        <w:rPr>
+          <w:sz w:val="24"/>
+          <w:szCs w:val="24"/>
+        </w:rPr>
+        <w:t xml:space="preserve">, </w:t>
+      </w:r>
+      <w:proofErr w:type="spellStart"/>
+      <w:r>
+        <w:rPr>
+          <w:sz w:val="24"/>
+          <w:szCs w:val="24"/>
+        </w:rPr>
+        <w:t>gcd</w:t>
+      </w:r>
+      <w:proofErr w:type="spellEnd"/>
+      <w:r>
+        <w:rPr>
+          <w:sz w:val="24"/>
+          <w:szCs w:val="24"/>
+        </w:rPr>
+        <w:t xml:space="preserve"> (</w:t>
+      </w:r>
+      <w:proofErr w:type="spellStart"/>
+      <w:r>
+        <w:rPr>
+          <w:sz w:val="24"/>
+          <w:szCs w:val="24"/>
+        </w:rPr>
+        <w:t>mmc</w:t>
+      </w:r>
+      <w:proofErr w:type="spellEnd"/>
+      <w:r>
+        <w:rPr>
+          <w:sz w:val="24"/>
+          <w:szCs w:val="24"/>
+        </w:rPr>
+        <w:t xml:space="preserve"> e </w:t>
+      </w:r>
+      <w:proofErr w:type="spellStart"/>
+      <w:r>
+        <w:rPr>
+          <w:sz w:val="24"/>
+          <w:szCs w:val="24"/>
+        </w:rPr>
+        <w:t>mdc</w:t>
+      </w:r>
+      <w:proofErr w:type="spellEnd"/>
+      <w:r>
+        <w:rPr>
+          <w:sz w:val="24"/>
+          <w:szCs w:val="24"/>
+        </w:rPr>
+        <w:t xml:space="preserve">) </w:t>
+      </w:r>
+    </w:p>
+    <w:p>
+      <w:pPr>
+        <w:rPr>
+          <w:b/>
+          <w:bCs/>
+          <w:sz w:val="32"/>
+          <w:szCs w:val="32"/>
+        </w:rPr>
+      </w:pPr>
+    </w:p>
+    <w:p>
+      <w:pPr>
+        <w:rPr>
+          <w:b/>
+          <w:bCs/>
+          <w:sz w:val="32"/>
+          <w:szCs w:val="32"/>
+        </w:rPr>
+      </w:pPr>
+    </w:p>
+    <w:p>
+      <w:pPr>
+        <w:rPr>
+          <w:b/>
+          <w:bCs/>
+          <w:sz w:val="32"/>
+          <w:szCs w:val="32"/>
+        </w:rPr>
+      </w:pPr>
+      <w:r>
+        <w:rPr>
+          <w:b/>
+          <w:bCs/>
+          <w:sz w:val="32"/>
+          <w:szCs w:val="32"/>
+        </w:rPr>
+        <w:t xml:space="preserve">Biblioteca </w:t>
+      </w:r>
+      <w:proofErr w:type="spellStart"/>
+      <w:r>
+        <w:rPr>
+          <w:b/>
+          <w:bCs/>
+          <w:sz w:val="32"/>
+          <w:szCs w:val="32"/>
+        </w:rPr>
+        <w:t>String</w:t>
+      </w:r>
+      <w:proofErr w:type="spellEnd"/>
+    </w:p>
+    <w:p>
+      <w:pPr>
+        <w:rPr>
+          <w:sz w:val="24"/>
+          <w:szCs w:val="24"/>
+        </w:rPr>
+      </w:pPr>
+      <w:proofErr w:type="spellStart"/>
+      <w:r>
+        <w:rPr>
+          <w:sz w:val="24"/>
+          <w:szCs w:val="24"/>
+        </w:rPr>
+        <w:t>Ascii</w:t>
+      </w:r>
+      <w:proofErr w:type="spellEnd"/>
+      <w:r>
+        <w:rPr>
+          <w:sz w:val="24"/>
+          <w:szCs w:val="24"/>
+        </w:rPr>
+        <w:t xml:space="preserve">_, </w:t>
+      </w:r>
+      <w:proofErr w:type="spellStart"/>
+      <w:r>
+        <w:rPr>
+          <w:sz w:val="24"/>
+          <w:szCs w:val="24"/>
+        </w:rPr>
+        <w:t>ascii_lowercase</w:t>
+      </w:r>
+      <w:proofErr w:type="spellEnd"/>
+      <w:r>
+        <w:rPr>
+          <w:sz w:val="24"/>
+          <w:szCs w:val="24"/>
+        </w:rPr>
+        <w:t xml:space="preserve">, </w:t>
+      </w:r>
+      <w:proofErr w:type="spellStart"/>
+      <w:r>
+        <w:rPr>
+          <w:sz w:val="24"/>
+          <w:szCs w:val="24"/>
+        </w:rPr>
+        <w:t>ascii_uppercase</w:t>
+      </w:r>
+      <w:proofErr w:type="spellEnd"/>
+    </w:p>
+    <w:p>
+      <w:pPr>
+        <w:rPr>
+          <w:sz w:val="24"/>
+          <w:szCs w:val="24"/>
+        </w:rPr>
+      </w:pPr>
+    </w:p>
+    <w:p>
+      <w:pPr>
+        <w:rPr>
+          <w:sz w:val="24"/>
+          <w:szCs w:val="24"/>
+        </w:rPr>
+      </w:pPr>
+    </w:p>
+    <w:p>
+      <w:pPr>
+        <w:rPr>
+          <w:b/>
+          <w:bCs/>
+          <w:sz w:val="32"/>
+          <w:szCs w:val="32"/>
+          <w:lang w:val="en-US"/>
+        </w:rPr>
+      </w:pPr>
+      <w:proofErr w:type="spellStart"/>
+      <w:r>
+        <w:rPr>
+          <w:b/>
+          <w:bCs/>
+          <w:sz w:val="32"/>
+          <w:szCs w:val="32"/>
+          <w:lang w:val="en-US"/>
+        </w:rPr>
+        <w:t>Biblioteca</w:t>
+      </w:r>
+      <w:proofErr w:type="spellEnd"/>
+      <w:r>
+        <w:rPr>
+          <w:b/>
+          <w:bCs/>
+          <w:sz w:val="32"/>
+          <w:szCs w:val="32"/>
+          <w:lang w:val="en-US"/>
+        </w:rPr>
+        <w:t xml:space="preserve"> </w:t>
+      </w:r>
+      <w:proofErr w:type="spellStart"/>
+      <w:r>
+        <w:rPr>
+          <w:b/>
+          <w:bCs/>
+          <w:sz w:val="32"/>
+          <w:szCs w:val="32"/>
+          <w:lang w:val="en-US"/>
+        </w:rPr>
+        <w:t>Functools</w:t>
+      </w:r>
+      <w:proofErr w:type="spellEnd"/>
+    </w:p>
+    <w:p>
+      <w:pPr>
+        <w:rPr>
+          <w:sz w:val="24"/>
+          <w:szCs w:val="24"/>
+          <w:lang w:val="en-US"/>
+        </w:rPr>
+      </w:pPr>
+      <w:r>
+        <w:rPr>
+          <w:sz w:val="24"/>
+          <w:szCs w:val="24"/>
+          <w:lang w:val="en-US"/>
+        </w:rPr>
+        <w:drawing>
+          <wp:inline distT="0" distB="0" distL="0" distR="0" wp14:anchorId="7C082541" wp14:editId="5F8A1650">
+            <wp:extent cx="5372850" cy="905001"/>
+            <wp:effectExtent l="0" t="0" r="0" b="9525"/>
+            <wp:docPr id="476100130" name="Imagem 1"/>
+            <wp:cNvGraphicFramePr>
+              <a:graphicFrameLocks xmlns:a="http://schemas.openxmlformats.org/drawingml/2006/main" noChangeAspect="1"/>
+            </wp:cNvGraphicFramePr>
+            <a:graphic xmlns:a="http://schemas.openxmlformats.org/drawingml/2006/main">
+              <a:graphicData uri="http://schemas.openxmlformats.org/drawingml/2006/picture">
+                <pic:pic xmlns:pic="http://schemas.openxmlformats.org/drawingml/2006/picture">
+                  <pic:nvPicPr>
+                    <pic:cNvPr id="476100130" name=""/>
+                    <pic:cNvPicPr/>
+                  </pic:nvPicPr>
+                  <pic:blipFill>
+                    <a:blip r:embed="rId26"/>
+                    <a:stretch>
+                      <a:fillRect/>
+                    </a:stretch>
+                  </pic:blipFill>
+                  <pic:spPr>
+                    <a:xfrm>
+                      <a:off x="0" y="0"/>
+                      <a:ext cx="5372850" cy="905001"/>
+                    </a:xfrm>
+                    <a:prstGeom prst="rect">
+                      <a:avLst/>
+                    </a:prstGeom>
+                  </pic:spPr>
+                </pic:pic>
+              </a:graphicData>
+            </a:graphic>
+          </wp:inline>
+        </w:drawing>
+      </w:r>
+    </w:p>
+    <w:p>
+      <w:pPr>
+        <w:rPr>
+          <w:b/>
+          <w:bCs/>
+          <w:sz w:val="32"/>
+          <w:szCs w:val="32"/>
+          <w:lang w:val="en-US"/>
+        </w:rPr>
+      </w:pPr>
+      <w:proofErr w:type="spellStart"/>
+      <w:r>
+        <w:rPr>
+          <w:b/>
+          <w:bCs/>
+          <w:sz w:val="32"/>
+          <w:szCs w:val="32"/>
+          <w:lang w:val="en-US"/>
+        </w:rPr>
+        <w:t>Biblioteca</w:t>
+      </w:r>
+      <w:proofErr w:type="spellEnd"/>
+      <w:r>
+        <w:rPr>
+          <w:b/>
+          <w:bCs/>
+          <w:sz w:val="32"/>
+          <w:szCs w:val="32"/>
+          <w:lang w:val="en-US"/>
+        </w:rPr>
+        <w:t xml:space="preserve"> </w:t>
+      </w:r>
+      <w:r>
+        <w:rPr>
+          <w:b/>
+          <w:bCs/>
+          <w:sz w:val="32"/>
+          <w:szCs w:val="32"/>
+          <w:lang w:val="en-US"/>
+        </w:rPr>
+        <w:t>Math</w:t>
+      </w:r>
+    </w:p>
+    <w:p>
+      <w:pPr>
+        <w:rPr>
+          <w:sz w:val="24"/>
+          <w:szCs w:val="24"/>
+          <w:lang w:val="en-US"/>
+        </w:rPr>
+      </w:pPr>
+      <w:r>
+        <w:rPr>
+          <w:sz w:val="24"/>
+          <w:szCs w:val="24"/>
+          <w:lang w:val="en-US"/>
+        </w:rPr>
+        <w:drawing>
+          <wp:inline distT="0" distB="0" distL="0" distR="0" wp14:anchorId="2A760FE7" wp14:editId="63E6D6FA">
+            <wp:extent cx="6645910" cy="2066290"/>
+            <wp:effectExtent l="0" t="0" r="2540" b="0"/>
+            <wp:docPr id="1257212860" name="Imagem 1"/>
+            <wp:cNvGraphicFramePr>
+              <a:graphicFrameLocks xmlns:a="http://schemas.openxmlformats.org/drawingml/2006/main" noChangeAspect="1"/>
+            </wp:cNvGraphicFramePr>
+            <a:graphic xmlns:a="http://schemas.openxmlformats.org/drawingml/2006/main">
+              <a:graphicData uri="http://schemas.openxmlformats.org/drawingml/2006/picture">
+                <pic:pic xmlns:pic="http://schemas.openxmlformats.org/drawingml/2006/picture">
+                  <pic:nvPicPr>
+                    <pic:cNvPr id="1257212860" name=""/>
+                    <pic:cNvPicPr/>
+                  </pic:nvPicPr>
+                  <pic:blipFill>
+                    <a:blip r:embed="rId27"/>
+                    <a:stretch>
+                      <a:fillRect/>
+                    </a:stretch>
+                  </pic:blipFill>
+                  <pic:spPr>
+                    <a:xfrm>
+                      <a:off x="0" y="0"/>
+                      <a:ext cx="6645910" cy="2066290"/>
+                    </a:xfrm>
+                    <a:prstGeom prst="rect">
+                      <a:avLst/>
+                    </a:prstGeom>
+                  </pic:spPr>
+                </pic:pic>
+              </a:graphicData>
+            </a:graphic>
+          </wp:inline>
+        </w:drawing>
+      </w:r>
+    </w:p>
+    <w:p>
+      <w:pPr>
+        <w:rPr>
+          <w:sz w:val="24"/>
+          <w:szCs w:val="24"/>
+          <w:lang w:val="en-US"/>
+        </w:rPr>
+      </w:pPr>
+      <w:r>
+        <w:rPr>
+          <w:sz w:val="24"/>
+          <w:szCs w:val="24"/>
+          <w:lang w:val="en-US"/>
+        </w:rPr>
+        <w:drawing>
+          <wp:inline distT="0" distB="0" distL="0" distR="0" wp14:anchorId="06651C2D" wp14:editId="55D0192C">
+            <wp:extent cx="6645910" cy="1781175"/>
+            <wp:effectExtent l="0" t="0" r="2540" b="9525"/>
+            <wp:docPr id="22464724" name="Imagem 1"/>
+            <wp:cNvGraphicFramePr>
+              <a:graphicFrameLocks xmlns:a="http://schemas.openxmlformats.org/drawingml/2006/main" noChangeAspect="1"/>
+            </wp:cNvGraphicFramePr>
+            <a:graphic xmlns:a="http://schemas.openxmlformats.org/drawingml/2006/main">
+              <a:graphicData uri="http://schemas.openxmlformats.org/drawingml/2006/picture">
+                <pic:pic xmlns:pic="http://schemas.openxmlformats.org/drawingml/2006/picture">
+                  <pic:nvPicPr>
+                    <pic:cNvPr id="22464724" name=""/>
+                    <pic:cNvPicPr/>
+                  </pic:nvPicPr>
+                  <pic:blipFill>
+                    <a:blip r:embed="rId28"/>
+                    <a:stretch>
+                      <a:fillRect/>
+                    </a:stretch>
+                  </pic:blipFill>
+                  <pic:spPr>
+                    <a:xfrm>
+                      <a:off x="0" y="0"/>
+                      <a:ext cx="6645910" cy="1781175"/>
+                    </a:xfrm>
+                    <a:prstGeom prst="rect">
+                      <a:avLst/>
+                    </a:prstGeom>
+                  </pic:spPr>
+                </pic:pic>
+              </a:graphicData>
+            </a:graphic>
+          </wp:inline>
+        </w:drawing>
+      </w:r>
+    </w:p>
+    <w:p>
+      <w:pPr>
+        <w:rPr>
+          <w:sz w:val="28"/>
+          <w:szCs w:val="28"/>
+          <w:lang w:val="en-US"/>
+        </w:rPr>
+      </w:pPr>
+      <w:r>
+        <w:rPr>
+          <w:sz w:val="28"/>
+          <w:szCs w:val="28"/>
+          <w:lang w:val="en-US"/>
+        </w:rPr>
+        <w:lastRenderedPageBreak/>
+        <w:drawing>
+          <wp:inline distT="0" distB="0" distL="0" distR="0" wp14:anchorId="642BC100" wp14:editId="1EEAF661">
+            <wp:extent cx="6645910" cy="2524125"/>
+            <wp:effectExtent l="0" t="0" r="2540" b="9525"/>
+            <wp:docPr id="1926772669" name="Imagem 1"/>
+            <wp:cNvGraphicFramePr>
+              <a:graphicFrameLocks xmlns:a="http://schemas.openxmlformats.org/drawingml/2006/main" noChangeAspect="1"/>
+            </wp:cNvGraphicFramePr>
+            <a:graphic xmlns:a="http://schemas.openxmlformats.org/drawingml/2006/main">
+              <a:graphicData uri="http://schemas.openxmlformats.org/drawingml/2006/picture">
+                <pic:pic xmlns:pic="http://schemas.openxmlformats.org/drawingml/2006/picture">
+                  <pic:nvPicPr>
+                    <pic:cNvPr id="1926772669" name=""/>
+                    <pic:cNvPicPr/>
+                  </pic:nvPicPr>
+                  <pic:blipFill>
+                    <a:blip r:embed="rId29"/>
+                    <a:stretch>
+                      <a:fillRect/>
+                    </a:stretch>
+                  </pic:blipFill>
+                  <pic:spPr>
+                    <a:xfrm>
+                      <a:off x="0" y="0"/>
+                      <a:ext cx="6645910" cy="2524125"/>
+                    </a:xfrm>
+                    <a:prstGeom prst="rect">
+                      <a:avLst/>
+                    </a:prstGeom>
+                  </pic:spPr>
+                </pic:pic>
+              </a:graphicData>
+            </a:graphic>
+          </wp:inline>
+        </w:drawing>
+      </w:r>
+    </w:p>
+    <w:p>
+      <w:pPr>
+        <w:rPr>
+          <w:sz w:val="28"/>
+          <w:szCs w:val="28"/>
+          <w:lang w:val="en-US"/>
+        </w:rPr>
+      </w:pPr>
+      <w:r>
+        <w:rPr>
+          <w:sz w:val="28"/>
+          <w:szCs w:val="28"/>
+          <w:lang w:val="en-US"/>
+        </w:rPr>
+        <w:drawing>
+          <wp:inline distT="0" distB="0" distL="0" distR="0" wp14:anchorId="70254D92" wp14:editId="621DBB25">
+            <wp:extent cx="5649113" cy="5220429"/>
+            <wp:effectExtent l="0" t="0" r="8890" b="0"/>
+            <wp:docPr id="1230461298" name="Imagem 1"/>
+            <wp:cNvGraphicFramePr>
+              <a:graphicFrameLocks xmlns:a="http://schemas.openxmlformats.org/drawingml/2006/main" noChangeAspect="1"/>
+            </wp:cNvGraphicFramePr>
+            <a:graphic xmlns:a="http://schemas.openxmlformats.org/drawingml/2006/main">
+              <a:graphicData uri="http://schemas.openxmlformats.org/drawingml/2006/picture">
+                <pic:pic xmlns:pic="http://schemas.openxmlformats.org/drawingml/2006/picture">
+                  <pic:nvPicPr>
+                    <pic:cNvPr id="1230461298" name=""/>
+                    <pic:cNvPicPr/>
+                  </pic:nvPicPr>
+                  <pic:blipFill>
+                    <a:blip r:embed="rId30"/>
+                    <a:stretch>
+                      <a:fillRect/>
+                    </a:stretch>
+                  </pic:blipFill>
+                  <pic:spPr>
+                    <a:xfrm>
+                      <a:off x="0" y="0"/>
+                      <a:ext cx="5649113" cy="5220429"/>
+                    </a:xfrm>
+                    <a:prstGeom prst="rect">
+                      <a:avLst/>
+                    </a:prstGeom>
+                  </pic:spPr>
+                </pic:pic>
+              </a:graphicData>
+            </a:graphic>
+          </wp:inline>
+        </w:drawing>
+      </w:r>
+    </w:p>
+    <w:p>
+      <w:pPr>
+        <w:rPr>
+          <w:b/>
+          <w:bCs/>
+          <w:sz w:val="32"/>
+          <w:szCs w:val="32"/>
+          <w:lang w:val="en-US"/>
+        </w:rPr>
+      </w:pPr>
+    </w:p>
+    <w:p>
+      <w:pPr>
+        <w:rPr>
+          <w:b/>
+          <w:bCs/>
+          <w:sz w:val="32"/>
+          <w:szCs w:val="32"/>
+          <w:u w:val="single"/>
+        </w:rPr>
+      </w:pPr>
+      <w:r>
+        <w:rPr>
+          <w:b/>
+          <w:bCs/>
+          <w:sz w:val="32"/>
+          <w:szCs w:val="32"/>
+        </w:rPr>
+        <w:t>Converter inteiros entre bases d</w:t>
+      </w:r>
+      <w:r>
+        <w:rPr>
+          <w:b/>
+          <w:bCs/>
+          <w:sz w:val="32"/>
+          <w:szCs w:val="32"/>
+        </w:rPr>
+        <w:t>iferentes</w:t>
+      </w:r>
+    </w:p>
+    <w:p>
+      <w:pPr>
+        <w:rPr>
+          <w:b/>
+          <w:bCs/>
+          <w:sz w:val="32"/>
+          <w:szCs w:val="32"/>
+          <w:lang w:val="en-US"/>
+        </w:rPr>
+      </w:pPr>
+      <w:r>
+        <w:rPr>
+          <w:b/>
+          <w:bCs/>
+          <w:noProof/>
+          <w:sz w:val="32"/>
+          <w:szCs w:val="32"/>
+          <w:lang w:val="en-US"/>
+        </w:rPr>
+        <w:lastRenderedPageBreak/>
+        <w:drawing>
+          <wp:inline distT="0" distB="0" distL="0" distR="0" wp14:anchorId="74180FBE" wp14:editId="6ACE673A">
+            <wp:extent cx="3810000" cy="1143000"/>
+            <wp:effectExtent l="0" t="0" r="0" b="0"/>
+            <wp:docPr id="497716089" name="Imagem 3"/>
+            <wp:cNvGraphicFramePr>
+              <a:graphicFrameLocks xmlns:a="http://schemas.openxmlformats.org/drawingml/2006/main" noChangeAspect="1"/>
+            </wp:cNvGraphicFramePr>
+            <a:graphic xmlns:a="http://schemas.openxmlformats.org/drawingml/2006/main">
+              <a:graphicData uri="http://schemas.openxmlformats.org/drawingml/2006/picture">
+                <pic:pic xmlns:pic="http://schemas.openxmlformats.org/drawingml/2006/picture">
+                  <pic:nvPicPr>
+                    <pic:cNvPr id="0" name="Picture 2"/>
+                    <pic:cNvPicPr>
+                      <a:picLocks noChangeAspect="1" noChangeArrowheads="1"/>
+                    </pic:cNvPicPr>
+                  </pic:nvPicPr>
+                  <pic:blipFill>
+                    <a:blip r:embed="rId31">
+                      <a:extLst>
+                        <a:ext uri="{28A0092B-C50C-407E-A947-70E740481C1C}">
+                          <a14:useLocalDpi xmlns:a14="http://schemas.microsoft.com/office/drawing/2010/main" val="0"/>
+                        </a:ext>
+                      </a:extLst>
+                    </a:blip>
+                    <a:srcRect/>
+                    <a:stretch>
+                      <a:fillRect/>
+                    </a:stretch>
+                  </pic:blipFill>
+                  <pic:spPr bwMode="auto">
+                    <a:xfrm>
+                      <a:off x="0" y="0"/>
+                      <a:ext cx="3810000" cy="1143000"/>
+                    </a:xfrm>
+                    <a:prstGeom prst="rect">
+                      <a:avLst/>
+                    </a:prstGeom>
+                    <a:noFill/>
+                  </pic:spPr>
+                </pic:pic>
+              </a:graphicData>
+            </a:graphic>
+          </wp:inline>
+        </w:drawing>
+      </w:r>
+    </w:p>
+    <w:p>
+      <w:pPr>
+        <w:rPr>
+          <w:b/>
+          <w:bCs/>
+          <w:sz w:val="32"/>
+          <w:szCs w:val="32"/>
+          <w:u w:val="single"/>
+        </w:rPr>
+      </w:pPr>
+      <w:r>
+        <w:rPr>
+          <w:b/>
+          <w:bCs/>
+          <w:sz w:val="32"/>
+          <w:szCs w:val="32"/>
+        </w:rPr>
+        <w:t xml:space="preserve">Preencher </w:t>
+      </w:r>
+      <w:proofErr w:type="spellStart"/>
+      <w:r>
+        <w:rPr>
+          <w:b/>
+          <w:bCs/>
+          <w:sz w:val="32"/>
+          <w:szCs w:val="32"/>
+        </w:rPr>
+        <w:t>string</w:t>
+      </w:r>
+      <w:proofErr w:type="spellEnd"/>
+      <w:r>
+        <w:rPr>
+          <w:b/>
+          <w:bCs/>
+          <w:sz w:val="32"/>
+          <w:szCs w:val="32"/>
+        </w:rPr>
+        <w:t xml:space="preserve"> com caracteres</w:t>
+      </w:r>
+    </w:p>
+    <w:p>
+      <w:pPr>
+        <w:rPr>
+          <w:b/>
+          <w:bCs/>
+          <w:sz w:val="32"/>
+          <w:szCs w:val="32"/>
+          <w:lang w:val="en-US"/>
+        </w:rPr>
+      </w:pPr>
+      <w:r>
+        <w:rPr>
+          <w:noProof/>
+          <w:sz w:val="24"/>
+          <w:szCs w:val="24"/>
+        </w:rPr>
+        <w:drawing>
+          <wp:inline distT="0" distB="0" distL="0" distR="0" wp14:anchorId="41165BD8" wp14:editId="11CE4EBB">
+            <wp:extent cx="2828925" cy="942975"/>
+            <wp:effectExtent l="0" t="0" r="9525" b="9525"/>
+            <wp:docPr id="284547847" name="Imagem 5"/>
+            <wp:cNvGraphicFramePr>
+              <a:graphicFrameLocks xmlns:a="http://schemas.openxmlformats.org/drawingml/2006/main" noChangeAspect="1"/>
+            </wp:cNvGraphicFramePr>
+            <a:graphic xmlns:a="http://schemas.openxmlformats.org/drawingml/2006/main">
+              <a:graphicData uri="http://schemas.openxmlformats.org/drawingml/2006/picture">
+                <pic:pic xmlns:pic="http://schemas.openxmlformats.org/drawingml/2006/picture">
+                  <pic:nvPicPr>
+                    <pic:cNvPr id="0" name="Picture 3"/>
+                    <pic:cNvPicPr>
+                      <a:picLocks noChangeAspect="1" noChangeArrowheads="1"/>
+                    </pic:cNvPicPr>
+                  </pic:nvPicPr>
+                  <pic:blipFill>
+                    <a:blip r:embed="rId32">
+                      <a:extLst>
+                        <a:ext uri="{28A0092B-C50C-407E-A947-70E740481C1C}">
+                          <a14:useLocalDpi xmlns:a14="http://schemas.microsoft.com/office/drawing/2010/main" val="0"/>
+                        </a:ext>
+                      </a:extLst>
+                    </a:blip>
+                    <a:srcRect/>
+                    <a:stretch>
+                      <a:fillRect/>
+                    </a:stretch>
+                  </pic:blipFill>
+                  <pic:spPr bwMode="auto">
+                    <a:xfrm>
+                      <a:off x="0" y="0"/>
+                      <a:ext cx="2828925" cy="942975"/>
+                    </a:xfrm>
+                    <a:prstGeom prst="rect">
+                      <a:avLst/>
+                    </a:prstGeom>
+                    <a:noFill/>
+                  </pic:spPr>
+                </pic:pic>
+              </a:graphicData>
+            </a:graphic>
+          </wp:inline>
+        </w:drawing>
+      </w:r>
+    </w:p>
+    <w:p>
+      <w:pPr>
+        <w:rPr>
+          <w:b/>
+          <w:bCs/>
+          <w:sz w:val="32"/>
+          <w:szCs w:val="32"/>
+        </w:rPr>
+      </w:pPr>
+      <w:r>
+        <w:rPr>
+          <w:b/>
+          <w:bCs/>
+          <w:sz w:val="32"/>
+          <w:szCs w:val="32"/>
+        </w:rPr>
+        <w:t>Converter base de número n</w:t>
+      </w:r>
+      <w:r>
+        <w:rPr>
+          <w:b/>
+          <w:bCs/>
+          <w:sz w:val="32"/>
+          <w:szCs w:val="32"/>
+        </w:rPr>
+        <w:t>o momento de printar</w:t>
+      </w:r>
+    </w:p>
+    <w:p>
+      <w:pPr>
+        <w:rPr>
+          <w:b/>
+          <w:bCs/>
+          <w:sz w:val="32"/>
+          <w:szCs w:val="32"/>
+          <w:lang w:val="en-US"/>
+        </w:rPr>
+      </w:pPr>
+      <w:r>
+        <w:rPr>
+          <w:b/>
+          <w:bCs/>
+          <w:noProof/>
+          <w:sz w:val="32"/>
+          <w:szCs w:val="32"/>
+          <w:lang w:val="en-US"/>
+        </w:rPr>
+        <w:drawing>
+          <wp:inline distT="0" distB="0" distL="0" distR="0" wp14:anchorId="47F23AC2" wp14:editId="2606EDE8">
+            <wp:extent cx="7667625" cy="2438400"/>
+            <wp:effectExtent l="0" t="0" r="9525" b="0"/>
+            <wp:docPr id="1330216829" name="Imagem 7"/>
+            <wp:cNvGraphicFramePr>
+              <a:graphicFrameLocks xmlns:a="http://schemas.openxmlformats.org/drawingml/2006/main" noChangeAspect="1"/>
+            </wp:cNvGraphicFramePr>
+            <a:graphic xmlns:a="http://schemas.openxmlformats.org/drawingml/2006/main">
+              <a:graphicData uri="http://schemas.openxmlformats.org/drawingml/2006/picture">
+                <pic:pic xmlns:pic="http://schemas.openxmlformats.org/drawingml/2006/picture">
+                  <pic:nvPicPr>
+                    <pic:cNvPr id="0" name="Picture 4"/>
+                    <pic:cNvPicPr>
+                      <a:picLocks noChangeAspect="1" noChangeArrowheads="1"/>
+                    </pic:cNvPicPr>
+                  </pic:nvPicPr>
+                  <pic:blipFill>
+                    <a:blip r:embed="rId33">
+                      <a:extLst>
+                        <a:ext uri="{28A0092B-C50C-407E-A947-70E740481C1C}">
+                          <a14:useLocalDpi xmlns:a14="http://schemas.microsoft.com/office/drawing/2010/main" val="0"/>
+                        </a:ext>
+                      </a:extLst>
+                    </a:blip>
+                    <a:srcRect/>
+                    <a:stretch>
+                      <a:fillRect/>
+                    </a:stretch>
+                  </pic:blipFill>
+                  <pic:spPr bwMode="auto">
+                    <a:xfrm>
+                      <a:off x="0" y="0"/>
+                      <a:ext cx="7667625" cy="2438400"/>
+                    </a:xfrm>
+                    <a:prstGeom prst="rect">
+                      <a:avLst/>
+                    </a:prstGeom>
+                    <a:noFill/>
+                  </pic:spPr>
+                </pic:pic>
+              </a:graphicData>
+            </a:graphic>
+          </wp:inline>
+        </w:drawing>
+      </w:r>
+    </w:p>
+    <w:p>
+      <w:pPr>
+        <w:rPr>
+          <w:b/>
+          <w:bCs/>
+          <w:sz w:val="32"/>
+          <w:szCs w:val="32"/>
+          <w:lang w:val="en-US"/>
+        </w:rPr>
+      </w:pPr>
+    </w:p>
+    <w:p>
+      <w:pPr>
+        <w:jc w:val="center"/>
+        <w:rPr>
+          <w:sz w:val="32"/>
+          <w:szCs w:val="32"/>
+        </w:rPr>
       </w:pPr>
       <w:r>
         <w:rPr>
@@ -2377,7 +3534,6 @@
           <w:sz w:val="36"/>
           <w:szCs w:val="36"/>
         </w:rPr>
-        <w:lastRenderedPageBreak/>
         <w:t>Algoritmos Úteis</w:t>
       </w:r>
     </w:p>
@@ -2432,7 +3588,7 @@
                     <pic:cNvPicPr/>
                   </pic:nvPicPr>
                   <pic:blipFill>
-                    <a:blip r:embed="rId26"/>
+                    <a:blip r:embed="rId34"/>
                     <a:stretch>
                       <a:fillRect/>
                     </a:stretch>
@@ -2507,6 +3663,7 @@
           <w:noProof/>
           <w:u w:val="single"/>
         </w:rPr>
+        <w:lastRenderedPageBreak/>
         <w:drawing>
           <wp:inline distT="0" distB="0" distL="0" distR="0" wp14:anchorId="2323A5E3" wp14:editId="5E08C28A">
             <wp:extent cx="6645910" cy="3596640"/>
@@ -2523,7 +3680,7 @@
                     <pic:cNvPicPr/>
                   </pic:nvPicPr>
                   <pic:blipFill>
-                    <a:blip r:embed="rId27"/>
+                    <a:blip r:embed="rId35"/>
                     <a:stretch>
                       <a:fillRect/>
                     </a:stretch>
@@ -2591,7 +3748,7 @@
                     <pic:cNvPicPr/>
                   </pic:nvPicPr>
                   <pic:blipFill>
-                    <a:blip r:embed="rId28"/>
+                    <a:blip r:embed="rId36"/>
                     <a:stretch>
                       <a:fillRect/>
                     </a:stretch>
@@ -2615,36 +3772,43 @@
     <w:p>
       <w:pPr>
         <w:rPr>
-          <w:u w:val="single"/>
-        </w:rPr>
-      </w:pPr>
-    </w:p>
-    <w:p>
-      <w:pPr>
-        <w:rPr>
-          <w:u w:val="single"/>
-        </w:rPr>
-      </w:pPr>
-      <w:r>
-        <w:rPr>
-          <w:b/>
-          <w:bCs/>
-          <w:sz w:val="28"/>
-          <w:szCs w:val="28"/>
-        </w:rPr>
-        <w:lastRenderedPageBreak/>
-        <w:t>Verificar se um número é primo</w:t>
-      </w:r>
-      <w:r>
-        <w:rPr>
-          <w:noProof/>
-          <w:u w:val="single"/>
+          <w:b/>
+          <w:bCs/>
+          <w:sz w:val="28"/>
+          <w:szCs w:val="28"/>
+        </w:rPr>
+      </w:pPr>
+      <w:r>
+        <w:rPr>
+          <w:b/>
+          <w:bCs/>
+          <w:sz w:val="28"/>
+          <w:szCs w:val="28"/>
+        </w:rPr>
+        <w:t>Verificar se um número é fatorial</w:t>
+      </w:r>
+    </w:p>
+    <w:p>
+      <w:pPr>
+        <w:rPr>
+          <w:b/>
+          <w:bCs/>
+          <w:sz w:val="28"/>
+          <w:szCs w:val="28"/>
+        </w:rPr>
+      </w:pPr>
+      <w:r>
+        <w:rPr>
+          <w:b/>
+          <w:bCs/>
+          <w:sz w:val="28"/>
+          <w:szCs w:val="28"/>
         </w:rPr>
         <w:drawing>
-          <wp:inline distT="0" distB="0" distL="0" distR="0" wp14:anchorId="2D380153" wp14:editId="589789FE">
-            <wp:extent cx="5849166" cy="3715268"/>
-            <wp:effectExtent l="0" t="0" r="0" b="0"/>
-            <wp:docPr id="1102482607" name="Imagem 1"/>
+          <wp:inline distT="0" distB="0" distL="0" distR="0" wp14:anchorId="53B88472" wp14:editId="4615C487">
+            <wp:extent cx="4631267" cy="2718853"/>
+            <wp:effectExtent l="0" t="0" r="0" b="5715"/>
+            <wp:docPr id="599078094" name="Imagem 1"/>
             <wp:cNvGraphicFramePr>
               <a:graphicFrameLocks xmlns:a="http://schemas.openxmlformats.org/drawingml/2006/main" noChangeAspect="1"/>
             </wp:cNvGraphicFramePr>
@@ -2652,11 +3816,11 @@
               <a:graphicData uri="http://schemas.openxmlformats.org/drawingml/2006/picture">
                 <pic:pic xmlns:pic="http://schemas.openxmlformats.org/drawingml/2006/picture">
                   <pic:nvPicPr>
-                    <pic:cNvPr id="1102482607" name=""/>
+                    <pic:cNvPr id="599078094" name=""/>
                     <pic:cNvPicPr/>
                   </pic:nvPicPr>
                   <pic:blipFill>
-                    <a:blip r:embed="rId29"/>
+                    <a:blip r:embed="rId37"/>
                     <a:stretch>
                       <a:fillRect/>
                     </a:stretch>
@@ -2664,7 +3828,7 @@
                   <pic:spPr>
                     <a:xfrm>
                       <a:off x="0" y="0"/>
-                      <a:ext cx="5849166" cy="3715268"/>
+                      <a:ext cx="4634030" cy="2720475"/>
                     </a:xfrm>
                     <a:prstGeom prst="rect">
                       <a:avLst/>
@@ -2686,32 +3850,68 @@
           <w:szCs w:val="28"/>
         </w:rPr>
       </w:pPr>
-      <w:r>
-        <w:rPr>
-          <w:b/>
-          <w:bCs/>
-          <w:sz w:val="28"/>
-          <w:szCs w:val="28"/>
-        </w:rPr>
-        <w:t>Encontrar o enésimo primo (otimizado)</w:t>
-      </w:r>
-    </w:p>
-    <w:p>
-      <w:pPr>
-        <w:rPr>
-          <w:u w:val="single"/>
-        </w:rPr>
-      </w:pPr>
-      <w:r>
+    </w:p>
+    <w:p>
+      <w:pPr>
+        <w:rPr>
+          <w:b/>
+          <w:bCs/>
+          <w:sz w:val="28"/>
+          <w:szCs w:val="28"/>
+        </w:rPr>
+      </w:pPr>
+    </w:p>
+    <w:p>
+      <w:pPr>
+        <w:rPr>
+          <w:b/>
+          <w:bCs/>
+          <w:sz w:val="36"/>
+          <w:szCs w:val="36"/>
+        </w:rPr>
+      </w:pPr>
+      <w:r>
+        <w:rPr>
+          <w:b/>
+          <w:bCs/>
+          <w:sz w:val="36"/>
+          <w:szCs w:val="36"/>
+        </w:rPr>
+        <w:t>Funções relacionadas a números primos</w:t>
+      </w:r>
+    </w:p>
+    <w:p>
+      <w:pPr>
         <w:rPr>
           <w:noProof/>
           <w:u w:val="single"/>
         </w:rPr>
+      </w:pPr>
+      <w:r>
+        <w:rPr>
+          <w:b/>
+          <w:bCs/>
+          <w:sz w:val="28"/>
+          <w:szCs w:val="28"/>
+        </w:rPr>
+        <w:t>Verificar se um número é primo</w:t>
+      </w:r>
+    </w:p>
+    <w:p>
+      <w:pPr>
+        <w:rPr>
+          <w:u w:val="single"/>
+        </w:rPr>
+      </w:pPr>
+      <w:r>
+        <w:rPr>
+          <w:u w:val="single"/>
+        </w:rPr>
         <w:drawing>
-          <wp:inline distT="0" distB="0" distL="0" distR="0" wp14:anchorId="23C9E404" wp14:editId="7814F03E">
-            <wp:extent cx="6645910" cy="4693285"/>
-            <wp:effectExtent l="0" t="0" r="2540" b="0"/>
-            <wp:docPr id="529618809" name="Imagem 1"/>
+          <wp:inline distT="0" distB="0" distL="0" distR="0" wp14:anchorId="54DC31B1" wp14:editId="1E6B44D2">
+            <wp:extent cx="5054600" cy="3582002"/>
+            <wp:effectExtent l="0" t="0" r="0" b="0"/>
+            <wp:docPr id="1268421557" name="Imagem 1"/>
             <wp:cNvGraphicFramePr>
               <a:graphicFrameLocks xmlns:a="http://schemas.openxmlformats.org/drawingml/2006/main" noChangeAspect="1"/>
             </wp:cNvGraphicFramePr>
@@ -2719,11 +3919,11 @@
               <a:graphicData uri="http://schemas.openxmlformats.org/drawingml/2006/picture">
                 <pic:pic xmlns:pic="http://schemas.openxmlformats.org/drawingml/2006/picture">
                   <pic:nvPicPr>
-                    <pic:cNvPr id="529618809" name=""/>
+                    <pic:cNvPr id="1268421557" name=""/>
                     <pic:cNvPicPr/>
                   </pic:nvPicPr>
                   <pic:blipFill>
-                    <a:blip r:embed="rId30"/>
+                    <a:blip r:embed="rId38"/>
                     <a:stretch>
                       <a:fillRect/>
                     </a:stretch>
@@ -2731,7 +3931,7 @@
                   <pic:spPr>
                     <a:xfrm>
                       <a:off x="0" y="0"/>
-                      <a:ext cx="6645910" cy="4693285"/>
+                      <a:ext cx="5071046" cy="3593657"/>
                     </a:xfrm>
                     <a:prstGeom prst="rect">
                       <a:avLst/>
@@ -2747,6 +3947,253 @@
     <w:p>
       <w:pPr>
         <w:rPr>
+          <w:b/>
+          <w:bCs/>
+          <w:sz w:val="28"/>
+          <w:szCs w:val="28"/>
+        </w:rPr>
+      </w:pPr>
+    </w:p>
+    <w:p>
+      <w:pPr>
+        <w:rPr>
+          <w:b/>
+          <w:bCs/>
+          <w:sz w:val="28"/>
+          <w:szCs w:val="28"/>
+        </w:rPr>
+      </w:pPr>
+      <w:r>
+        <w:rPr>
+          <w:b/>
+          <w:bCs/>
+          <w:sz w:val="28"/>
+          <w:szCs w:val="28"/>
+        </w:rPr>
+        <w:t xml:space="preserve">Gerar lista dos </w:t>
+      </w:r>
+      <w:r>
+        <w:rPr>
+          <w:b/>
+          <w:bCs/>
+          <w:sz w:val="28"/>
+          <w:szCs w:val="28"/>
+        </w:rPr>
+        <w:t xml:space="preserve">N </w:t>
+      </w:r>
+      <w:r>
+        <w:rPr>
+          <w:b/>
+          <w:bCs/>
+          <w:sz w:val="28"/>
+          <w:szCs w:val="28"/>
+        </w:rPr>
+        <w:t xml:space="preserve">primeiros </w:t>
+      </w:r>
+      <w:r>
+        <w:rPr>
+          <w:b/>
+          <w:bCs/>
+          <w:sz w:val="28"/>
+          <w:szCs w:val="28"/>
+        </w:rPr>
+        <w:t>primos/</w:t>
+      </w:r>
+      <w:r>
+        <w:rPr>
+          <w:b/>
+          <w:bCs/>
+          <w:sz w:val="28"/>
+          <w:szCs w:val="28"/>
+        </w:rPr>
+        <w:t xml:space="preserve"> Encontrar e</w:t>
+      </w:r>
+      <w:r>
+        <w:rPr>
+          <w:b/>
+          <w:bCs/>
+          <w:sz w:val="28"/>
+          <w:szCs w:val="28"/>
+        </w:rPr>
+        <w:t xml:space="preserve">nésimo </w:t>
+      </w:r>
+      <w:r>
+        <w:rPr>
+          <w:b/>
+          <w:bCs/>
+          <w:sz w:val="28"/>
+          <w:szCs w:val="28"/>
+        </w:rPr>
+        <w:t>p</w:t>
+      </w:r>
+      <w:r>
+        <w:rPr>
+          <w:b/>
+          <w:bCs/>
+          <w:sz w:val="28"/>
+          <w:szCs w:val="28"/>
+        </w:rPr>
+        <w:t>rimo</w:t>
+      </w:r>
+      <w:r>
+        <w:rPr>
+          <w:b/>
+          <w:bCs/>
+          <w:sz w:val="28"/>
+          <w:szCs w:val="28"/>
+        </w:rPr>
+        <w:drawing>
+          <wp:inline distT="0" distB="0" distL="0" distR="0" wp14:anchorId="431CC2A0" wp14:editId="0D39D6E6">
+            <wp:extent cx="6400800" cy="3396716"/>
+            <wp:effectExtent l="0" t="0" r="0" b="0"/>
+            <wp:docPr id="359510246" name="Imagem 1"/>
+            <wp:cNvGraphicFramePr>
+              <a:graphicFrameLocks xmlns:a="http://schemas.openxmlformats.org/drawingml/2006/main" noChangeAspect="1"/>
+            </wp:cNvGraphicFramePr>
+            <a:graphic xmlns:a="http://schemas.openxmlformats.org/drawingml/2006/main">
+              <a:graphicData uri="http://schemas.openxmlformats.org/drawingml/2006/picture">
+                <pic:pic xmlns:pic="http://schemas.openxmlformats.org/drawingml/2006/picture">
+                  <pic:nvPicPr>
+                    <pic:cNvPr id="359510246" name=""/>
+                    <pic:cNvPicPr/>
+                  </pic:nvPicPr>
+                  <pic:blipFill>
+                    <a:blip r:embed="rId39"/>
+                    <a:stretch>
+                      <a:fillRect/>
+                    </a:stretch>
+                  </pic:blipFill>
+                  <pic:spPr>
+                    <a:xfrm>
+                      <a:off x="0" y="0"/>
+                      <a:ext cx="6402466" cy="3397600"/>
+                    </a:xfrm>
+                    <a:prstGeom prst="rect">
+                      <a:avLst/>
+                    </a:prstGeom>
+                  </pic:spPr>
+                </pic:pic>
+              </a:graphicData>
+            </a:graphic>
+          </wp:inline>
+        </w:drawing>
+      </w:r>
+    </w:p>
+    <w:p>
+      <w:pPr>
+        <w:rPr>
+          <w:b/>
+          <w:bCs/>
+          <w:sz w:val="28"/>
+          <w:szCs w:val="28"/>
+        </w:rPr>
+      </w:pPr>
+    </w:p>
+    <w:p>
+      <w:pPr>
+        <w:rPr>
+          <w:b/>
+          <w:bCs/>
+          <w:sz w:val="28"/>
+          <w:szCs w:val="28"/>
+        </w:rPr>
+      </w:pPr>
+    </w:p>
+    <w:p>
+      <w:pPr>
+        <w:rPr>
+          <w:b/>
+          <w:bCs/>
+          <w:sz w:val="28"/>
+          <w:szCs w:val="28"/>
+        </w:rPr>
+      </w:pPr>
+      <w:r>
+        <w:rPr>
+          <w:b/>
+          <w:bCs/>
+          <w:sz w:val="28"/>
+          <w:szCs w:val="28"/>
+        </w:rPr>
+        <w:lastRenderedPageBreak/>
+        <w:t>Retorna lista de primos até um número N (inclui o N se N for primo)</w:t>
+      </w:r>
+    </w:p>
+    <w:p>
+      <w:pPr>
+        <w:rPr>
+          <w:b/>
+          <w:bCs/>
+          <w:sz w:val="28"/>
+          <w:szCs w:val="28"/>
+        </w:rPr>
+      </w:pPr>
+    </w:p>
+    <w:p>
+      <w:pPr>
+        <w:rPr>
+          <w:b/>
+          <w:bCs/>
+          <w:sz w:val="28"/>
+          <w:szCs w:val="28"/>
+        </w:rPr>
+      </w:pPr>
+      <w:r>
+        <w:rPr>
+          <w:b/>
+          <w:bCs/>
+          <w:sz w:val="28"/>
+          <w:szCs w:val="28"/>
+        </w:rPr>
+        <w:drawing>
+          <wp:inline distT="0" distB="0" distL="0" distR="0" wp14:anchorId="113418CD" wp14:editId="21DE585C">
+            <wp:extent cx="6645910" cy="3014133"/>
+            <wp:effectExtent l="0" t="0" r="2540" b="0"/>
+            <wp:docPr id="1444479215" name="Imagem 1"/>
+            <wp:cNvGraphicFramePr>
+              <a:graphicFrameLocks xmlns:a="http://schemas.openxmlformats.org/drawingml/2006/main" noChangeAspect="1"/>
+            </wp:cNvGraphicFramePr>
+            <a:graphic xmlns:a="http://schemas.openxmlformats.org/drawingml/2006/main">
+              <a:graphicData uri="http://schemas.openxmlformats.org/drawingml/2006/picture">
+                <pic:pic xmlns:pic="http://schemas.openxmlformats.org/drawingml/2006/picture">
+                  <pic:nvPicPr>
+                    <pic:cNvPr id="1444479215" name=""/>
+                    <pic:cNvPicPr/>
+                  </pic:nvPicPr>
+                  <pic:blipFill rotWithShape="1">
+                    <a:blip r:embed="rId40"/>
+                    <a:srcRect b="27120"/>
+                    <a:stretch>
+                      <a:fillRect/>
+                    </a:stretch>
+                  </pic:blipFill>
+                  <pic:spPr bwMode="auto">
+                    <a:xfrm>
+                      <a:off x="0" y="0"/>
+                      <a:ext cx="6645910" cy="3014133"/>
+                    </a:xfrm>
+                    <a:prstGeom prst="rect">
+                      <a:avLst/>
+                    </a:prstGeom>
+                    <a:ln>
+                      <a:noFill/>
+                    </a:ln>
+                    <a:extLst>
+                      <a:ext uri="{53640926-AAD7-44D8-BBD7-CCE9431645EC}">
+                        <a14:shadowObscured xmlns:a14="http://schemas.microsoft.com/office/drawing/2010/main"/>
+                      </a:ext>
+                    </a:extLst>
+                  </pic:spPr>
+                </pic:pic>
+              </a:graphicData>
+            </a:graphic>
+          </wp:inline>
+        </w:drawing>
+      </w:r>
+    </w:p>
+    <w:p>
+      <w:pPr>
+        <w:rPr>
           <w:u w:val="single"/>
         </w:rPr>
       </w:pPr>
@@ -2754,27 +4201,19 @@
     <w:p>
       <w:pPr>
         <w:rPr>
-          <w:u w:val="single"/>
-        </w:rPr>
-      </w:pPr>
-    </w:p>
-    <w:p>
-      <w:pPr>
-        <w:rPr>
-          <w:b/>
-          <w:bCs/>
-          <w:sz w:val="28"/>
-          <w:szCs w:val="28"/>
-        </w:rPr>
-      </w:pPr>
-      <w:r>
-        <w:rPr>
-          <w:b/>
-          <w:bCs/>
-          <w:sz w:val="28"/>
-          <w:szCs w:val="28"/>
-        </w:rPr>
-        <w:lastRenderedPageBreak/>
+          <w:b/>
+          <w:bCs/>
+          <w:sz w:val="28"/>
+          <w:szCs w:val="28"/>
+        </w:rPr>
+      </w:pPr>
+      <w:r>
+        <w:rPr>
+          <w:b/>
+          <w:bCs/>
+          <w:sz w:val="28"/>
+          <w:szCs w:val="28"/>
+        </w:rPr>
         <w:t>Busca em profundidade em um grafo (</w:t>
       </w:r>
       <w:proofErr w:type="spellStart"/>
@@ -2845,7 +4284,7 @@
                     <pic:cNvPicPr/>
                   </pic:nvPicPr>
                   <pic:blipFill>
-                    <a:blip r:embed="rId31"/>
+                    <a:blip r:embed="rId41"/>
                     <a:stretch>
                       <a:fillRect/>
                     </a:stretch>
@@ -2882,6 +4321,7 @@
           <w:sz w:val="28"/>
           <w:szCs w:val="28"/>
         </w:rPr>
+        <w:lastRenderedPageBreak/>
         <w:t>Busca em</w:t>
       </w:r>
       <w:r>
@@ -2972,27 +4412,34 @@
     </w:p>
     <w:p>
       <w:pPr>
-        <w:rPr>
-          <w:u w:val="single"/>
-        </w:rPr>
-      </w:pPr>
-      <w:r>
         <w:rPr>
           <w:sz w:val="24"/>
           <w:szCs w:val="24"/>
         </w:rPr>
+      </w:pPr>
+      <w:r>
+        <w:rPr>
+          <w:sz w:val="24"/>
+          <w:szCs w:val="24"/>
+        </w:rPr>
         <w:t>1 – Função para retornar posições vizinhas de um nó</w:t>
       </w:r>
-      <w:r>
-        <w:rPr>
-          <w:noProof/>
+    </w:p>
+    <w:p>
+      <w:pPr>
+        <w:rPr>
           <w:u w:val="single"/>
         </w:rPr>
+      </w:pPr>
+      <w:r>
+        <w:rPr>
+          <w:u w:val="single"/>
+        </w:rPr>
         <w:drawing>
-          <wp:inline distT="0" distB="0" distL="0" distR="0" wp14:anchorId="0E5F1628" wp14:editId="7FAC0712">
-            <wp:extent cx="6645910" cy="3039745"/>
-            <wp:effectExtent l="0" t="0" r="2540" b="8255"/>
-            <wp:docPr id="1384666730" name="Imagem 1"/>
+          <wp:inline distT="0" distB="0" distL="0" distR="0" wp14:anchorId="06E784DB" wp14:editId="5489E5EF">
+            <wp:extent cx="6645910" cy="3136265"/>
+            <wp:effectExtent l="0" t="0" r="2540" b="6985"/>
+            <wp:docPr id="1032897472" name="Imagem 1"/>
             <wp:cNvGraphicFramePr>
               <a:graphicFrameLocks xmlns:a="http://schemas.openxmlformats.org/drawingml/2006/main" noChangeAspect="1"/>
             </wp:cNvGraphicFramePr>
@@ -3000,11 +4447,11 @@
               <a:graphicData uri="http://schemas.openxmlformats.org/drawingml/2006/picture">
                 <pic:pic xmlns:pic="http://schemas.openxmlformats.org/drawingml/2006/picture">
                   <pic:nvPicPr>
-                    <pic:cNvPr id="1384666730" name=""/>
+                    <pic:cNvPr id="1032897472" name=""/>
                     <pic:cNvPicPr/>
                   </pic:nvPicPr>
                   <pic:blipFill>
-                    <a:blip r:embed="rId32"/>
+                    <a:blip r:embed="rId42"/>
                     <a:stretch>
                       <a:fillRect/>
                     </a:stretch>
@@ -3012,7 +4459,7 @@
                   <pic:spPr>
                     <a:xfrm>
                       <a:off x="0" y="0"/>
-                      <a:ext cx="6645910" cy="3039745"/>
+                      <a:ext cx="6645910" cy="3136265"/>
                     </a:xfrm>
                     <a:prstGeom prst="rect">
                       <a:avLst/>
@@ -3044,7 +4491,6 @@
           <w:sz w:val="24"/>
           <w:szCs w:val="24"/>
         </w:rPr>
-        <w:lastRenderedPageBreak/>
         <w:t>2 – Loop de busca utilizando “fila”</w:t>
       </w:r>
     </w:p>
@@ -3075,7 +4521,7 @@
                     <pic:cNvPicPr/>
                   </pic:nvPicPr>
                   <pic:blipFill>
-                    <a:blip r:embed="rId33"/>
+                    <a:blip r:embed="rId43"/>
                     <a:stretch>
                       <a:fillRect/>
                     </a:stretch>
@@ -3122,6 +4568,7 @@
           <w:noProof/>
           <w:u w:val="single"/>
         </w:rPr>
+        <w:lastRenderedPageBreak/>
         <w:drawing>
           <wp:inline distT="0" distB="0" distL="0" distR="0" wp14:anchorId="13E06F52" wp14:editId="241B653F">
             <wp:extent cx="5239481" cy="2867425"/>
@@ -3138,7 +4585,7 @@
                     <pic:cNvPicPr/>
                   </pic:nvPicPr>
                   <pic:blipFill>
-                    <a:blip r:embed="rId34"/>
+                    <a:blip r:embed="rId44"/>
                     <a:stretch>
                       <a:fillRect/>
                     </a:stretch>
@@ -3238,47 +4685,47 @@
           <w:sz w:val="28"/>
           <w:szCs w:val="28"/>
         </w:rPr>
+        <w:t xml:space="preserve">Validar entradas com padrões de </w:t>
+      </w:r>
+      <w:proofErr w:type="spellStart"/>
+      <w:r>
+        <w:rPr>
+          <w:b/>
+          <w:bCs/>
+          <w:sz w:val="28"/>
+          <w:szCs w:val="28"/>
+        </w:rPr>
+        <w:t>regex</w:t>
+      </w:r>
+      <w:proofErr w:type="spellEnd"/>
+      <w:r>
+        <w:rPr>
+          <w:b/>
+          <w:bCs/>
+          <w:sz w:val="28"/>
+          <w:szCs w:val="28"/>
+        </w:rPr>
+        <w:t xml:space="preserve"> (compile e match)</w:t>
+      </w:r>
+    </w:p>
+    <w:p>
+      <w:pPr>
+        <w:rPr>
+          <w:b/>
+          <w:bCs/>
+          <w:sz w:val="28"/>
+          <w:szCs w:val="28"/>
+        </w:rPr>
+      </w:pPr>
+      <w:r>
+        <w:rPr>
+          <w:b/>
+          <w:bCs/>
+          <w:noProof/>
+          <w:sz w:val="28"/>
+          <w:szCs w:val="28"/>
+        </w:rPr>
         <w:lastRenderedPageBreak/>
-        <w:t xml:space="preserve">Validar entradas com padrões de </w:t>
-      </w:r>
-      <w:proofErr w:type="spellStart"/>
-      <w:r>
-        <w:rPr>
-          <w:b/>
-          <w:bCs/>
-          <w:sz w:val="28"/>
-          <w:szCs w:val="28"/>
-        </w:rPr>
-        <w:t>regex</w:t>
-      </w:r>
-      <w:proofErr w:type="spellEnd"/>
-      <w:r>
-        <w:rPr>
-          <w:b/>
-          <w:bCs/>
-          <w:sz w:val="28"/>
-          <w:szCs w:val="28"/>
-        </w:rPr>
-        <w:t xml:space="preserve"> (compile e match)</w:t>
-      </w:r>
-    </w:p>
-    <w:p>
-      <w:pPr>
-        <w:rPr>
-          <w:b/>
-          <w:bCs/>
-          <w:sz w:val="28"/>
-          <w:szCs w:val="28"/>
-        </w:rPr>
-      </w:pPr>
-      <w:r>
-        <w:rPr>
-          <w:b/>
-          <w:bCs/>
-          <w:noProof/>
-          <w:sz w:val="28"/>
-          <w:szCs w:val="28"/>
-        </w:rPr>
         <w:drawing>
           <wp:inline distT="0" distB="0" distL="0" distR="0" wp14:anchorId="4C12B607" wp14:editId="190E88CD">
             <wp:extent cx="6645910" cy="5043805"/>
@@ -3295,7 +4742,7 @@
                     <pic:cNvPicPr/>
                   </pic:nvPicPr>
                   <pic:blipFill>
-                    <a:blip r:embed="rId35"/>
+                    <a:blip r:embed="rId45"/>
                     <a:stretch>
                       <a:fillRect/>
                     </a:stretch>
@@ -3724,7 +5171,7 @@
   <w:style w:type="paragraph" w:default="1" w:styleId="Normal">
     <w:name w:val="Normal"/>
     <w:qFormat/>
-    <w:rsid w:val="00242BCF"/>
+    <w:rsid w:val="00BF093A"/>
   </w:style>
   <w:style w:type="character" w:default="1" w:styleId="Fontepargpadro">
     <w:name w:val="Default Paragraph Font"/>

</xml_diff>